<commit_message>
Fixed fonts by languages
</commit_message>
<xml_diff>
--- a/integrator/test/Proba12-gre.expected.docx
+++ b/integrator/test/Proba12-gre.expected.docx
@@ -19,7 +19,10 @@
         <w:rPr>
           <w:rFonts w:ascii="CyrillicaOchrid10U" w:hAnsi="CyrillicaOchrid10U"/>
         </w:rPr>
-        <w:t xml:space="preserve">аще: </w:t>
+        <w:t>аще</w:t>
+      </w:r>
+      <w:r>
+        <w:t xml:space="preserve">: </w:t>
       </w:r>
       <w:r>
         <w:rPr>
@@ -36,7 +39,10 @@
           <w:rFonts w:ascii="CyrillicaOchrid10U" w:hAnsi="CyrillicaOchrid10U"/>
           <w:color w:val="000055"/>
         </w:rPr>
-        <w:t>аще (</w:t>
+        <w:t>аще</w:t>
+      </w:r>
+      <w:r>
+        <w:t xml:space="preserve"> (</w:t>
       </w:r>
       <w:r>
         <w:rPr>
@@ -57,7 +63,10 @@
         <w:rPr>
           <w:rFonts w:ascii="CyrillicaOchrid10U" w:hAnsi="CyrillicaOchrid10U"/>
         </w:rPr>
-        <w:t xml:space="preserve">въ + Acc. → въ: </w:t>
+        <w:t>въ + Acc. → въ</w:t>
+      </w:r>
+      <w:r>
+        <w:t xml:space="preserve">: </w:t>
       </w:r>
       <w:r>
         <w:rPr>
@@ -74,7 +83,10 @@
           <w:rFonts w:ascii="CyrillicaOchrid10U" w:hAnsi="CyrillicaOchrid10U"/>
           <w:color w:val="000055"/>
         </w:rPr>
-        <w:t>оу {вь WGH} (</w:t>
+        <w:t>оу {вь WGH}</w:t>
+      </w:r>
+      <w:r>
+        <w:t xml:space="preserve"> (</w:t>
       </w:r>
       <w:r>
         <w:rPr>
@@ -95,7 +107,10 @@
         <w:rPr>
           <w:rFonts w:ascii="CyrillicaOchrid10U" w:hAnsi="CyrillicaOchrid10U"/>
         </w:rPr>
-        <w:t xml:space="preserve">мꙑ: </w:t>
+        <w:t>мꙑ</w:t>
+      </w:r>
+      <w:r>
+        <w:t xml:space="preserve">: </w:t>
       </w:r>
       <w:r>
         <w:rPr>
@@ -112,7 +127,10 @@
           <w:rFonts w:ascii="CyrillicaOchrid10U" w:hAnsi="CyrillicaOchrid10U"/>
           <w:color w:val="000055"/>
         </w:rPr>
-        <w:t>насъ (</w:t>
+        <w:t>насъ</w:t>
+      </w:r>
+      <w:r>
+        <w:t xml:space="preserve"> (</w:t>
       </w:r>
       <w:r>
         <w:rPr>
@@ -133,7 +151,10 @@
         <w:rPr>
           <w:rFonts w:ascii="CyrillicaOchrid10U" w:hAnsi="CyrillicaOchrid10U"/>
         </w:rPr>
-        <w:t xml:space="preserve">ѹ + Gen. → ѹ praep.: </w:t>
+        <w:t>ѹ + Gen. → ѹ praep.</w:t>
+      </w:r>
+      <w:r>
+        <w:t xml:space="preserve">: </w:t>
       </w:r>
       <w:r>
         <w:rPr>
@@ -150,7 +171,10 @@
           <w:rFonts w:ascii="CyrillicaOchrid10U" w:hAnsi="CyrillicaOchrid10U"/>
           <w:color w:val="000055"/>
         </w:rPr>
-        <w:t>оу {вь WGH} (</w:t>
+        <w:t>оу {вь WGH}</w:t>
+      </w:r>
+      <w:r>
+        <w:t xml:space="preserve"> (</w:t>
       </w:r>
       <w:r>
         <w:rPr>
@@ -192,7 +216,10 @@
         <w:rPr>
           <w:rFonts w:ascii="CyrillicaOchrid10U" w:hAnsi="CyrillicaOchrid10U"/>
         </w:rPr>
-        <w:t xml:space="preserve">не бꙑт ꙗвлнъ → не &amp; бꙑт ⌂ &amp; ꙗвт: </w:t>
+        <w:t>не бꙑт ꙗвлнъ → не &amp; бꙑт ⌂ &amp; ꙗвт</w:t>
+      </w:r>
+      <w:r>
+        <w:t xml:space="preserve">: </w:t>
       </w:r>
       <w:r>
         <w:rPr>
@@ -209,7 +236,10 @@
           <w:rFonts w:ascii="CyrillicaOchrid10U" w:hAnsi="CyrillicaOchrid10U"/>
           <w:color w:val="000055"/>
         </w:rPr>
-        <w:t>не бѣ ꙗвленъ• (</w:t>
+        <w:t>не бѣ ꙗвленъ•</w:t>
+      </w:r>
+      <w:r>
+        <w:t xml:space="preserve"> (</w:t>
       </w:r>
       <w:r>
         <w:rPr>
@@ -251,7 +281,10 @@
         <w:rPr>
           <w:rFonts w:ascii="CyrillicaOchrid10U" w:hAnsi="CyrillicaOchrid10U"/>
         </w:rPr>
-        <w:t xml:space="preserve">x &amp; прѣвѣьнъ: </w:t>
+        <w:t>x &amp; прѣвѣьнъ</w:t>
+      </w:r>
+      <w:r>
+        <w:t xml:space="preserve">: </w:t>
       </w:r>
       <w:r>
         <w:rPr>
@@ -268,7 +301,10 @@
           <w:rFonts w:ascii="CyrillicaOchrid10U" w:hAnsi="CyrillicaOchrid10U"/>
           <w:color w:val="000055"/>
         </w:rPr>
-        <w:t>x превѣьнааго (</w:t>
+        <w:t>x превѣьнааго</w:t>
+      </w:r>
+      <w:r>
+        <w:t xml:space="preserve"> (</w:t>
       </w:r>
       <w:r>
         <w:rPr>
@@ -310,7 +346,10 @@
         <w:rPr>
           <w:rFonts w:ascii="CyrillicaOchrid10U" w:hAnsi="CyrillicaOchrid10U"/>
         </w:rPr>
-        <w:t xml:space="preserve">тѣмь л → тѣмь &amp; л: </w:t>
+        <w:t>тѣмь л → тѣмь &amp; л</w:t>
+      </w:r>
+      <w:r>
+        <w:t xml:space="preserve">: </w:t>
       </w:r>
       <w:r>
         <w:rPr>
@@ -327,7 +366,10 @@
           <w:rFonts w:ascii="CyrillicaOchrid10U" w:hAnsi="CyrillicaOchrid10U"/>
           <w:color w:val="000055"/>
         </w:rPr>
-        <w:t>тѣмь л (</w:t>
+        <w:t>тѣмь л</w:t>
+      </w:r>
+      <w:r>
+        <w:t xml:space="preserve"> (</w:t>
       </w:r>
       <w:r>
         <w:rPr>
@@ -357,7 +399,10 @@
         <w:rPr>
           <w:rFonts w:ascii="CyrillicaOchrid10U" w:hAnsi="CyrillicaOchrid10U"/>
         </w:rPr>
-        <w:t xml:space="preserve">беꙁ вѣдѣнꙗ → беꙁ  &amp; вѣдѣн: </w:t>
+        <w:t>беꙁ вѣдѣнꙗ → беꙁ  &amp; вѣдѣн</w:t>
+      </w:r>
+      <w:r>
+        <w:t xml:space="preserve">: </w:t>
       </w:r>
       <w:r>
         <w:rPr>
@@ -374,7 +419,10 @@
           <w:rFonts w:ascii="CyrillicaOchrid10U" w:hAnsi="CyrillicaOchrid10U"/>
           <w:color w:val="000055"/>
         </w:rPr>
-        <w:t>беꙁ вѣдѣнꙗ (</w:t>
+        <w:t>беꙁ вѣдѣнꙗ</w:t>
+      </w:r>
+      <w:r>
+        <w:t xml:space="preserve"> (</w:t>
       </w:r>
       <w:r>
         <w:rPr>
@@ -404,7 +452,10 @@
         <w:rPr>
           <w:rFonts w:ascii="CyrillicaOchrid10U" w:hAnsi="CyrillicaOchrid10U"/>
         </w:rPr>
-        <w:t xml:space="preserve">не вѣроват → не &amp; вѣроват: </w:t>
+        <w:t>не вѣроват → не &amp; вѣроват</w:t>
+      </w:r>
+      <w:r>
+        <w:t xml:space="preserve">: </w:t>
       </w:r>
       <w:r>
         <w:rPr>
@@ -421,7 +472,10 @@
           <w:rFonts w:ascii="CyrillicaOchrid10U" w:hAnsi="CyrillicaOchrid10U"/>
           <w:color w:val="000055"/>
         </w:rPr>
-        <w:t>не вѣроуть (</w:t>
+        <w:t>не вѣроуть</w:t>
+      </w:r>
+      <w:r>
+        <w:t xml:space="preserve"> (</w:t>
       </w:r>
       <w:r>
         <w:rPr>
@@ -451,7 +505,10 @@
         <w:rPr>
           <w:rFonts w:ascii="CyrillicaOchrid10U" w:hAnsi="CyrillicaOchrid10U"/>
         </w:rPr>
-        <w:t xml:space="preserve"> pron.: </w:t>
+        <w:t> pron.</w:t>
+      </w:r>
+      <w:r>
+        <w:t xml:space="preserve">: </w:t>
       </w:r>
       <w:r>
         <w:rPr>
@@ -468,7 +525,10 @@
           <w:rFonts w:ascii="CyrillicaOchrid10U" w:hAnsi="CyrillicaOchrid10U"/>
           <w:color w:val="000055"/>
         </w:rPr>
-        <w:t>нмь {томь H} (</w:t>
+        <w:t>нмь {томь H}</w:t>
+      </w:r>
+      <w:r>
+        <w:t xml:space="preserve"> (</w:t>
       </w:r>
       <w:r>
         <w:rPr>
@@ -489,7 +549,10 @@
         <w:rPr>
           <w:rFonts w:ascii="CyrillicaOchrid10U" w:hAnsi="CyrillicaOchrid10U"/>
         </w:rPr>
-        <w:t xml:space="preserve">тъ: </w:t>
+        <w:t>тъ</w:t>
+      </w:r>
+      <w:r>
+        <w:t xml:space="preserve">: </w:t>
       </w:r>
       <w:r>
         <w:rPr>
@@ -506,7 +569,10 @@
           <w:rFonts w:ascii="CyrillicaOchrid10U" w:hAnsi="CyrillicaOchrid10U"/>
           <w:color w:val="000055"/>
         </w:rPr>
-        <w:t>нмь {томь H} (</w:t>
+        <w:t>нмь {томь H}</w:t>
+      </w:r>
+      <w:r>
+        <w:t xml:space="preserve"> (</w:t>
       </w:r>
       <w:r>
         <w:rPr>
@@ -539,7 +605,10 @@
         <w:rPr>
           <w:rFonts w:ascii="CyrillicaOchrid10U" w:hAnsi="CyrillicaOchrid10U"/>
         </w:rPr>
-        <w:t xml:space="preserve">сво: </w:t>
+        <w:t>сво</w:t>
+      </w:r>
+      <w:r>
+        <w:t xml:space="preserve">: </w:t>
       </w:r>
       <w:r>
         <w:rPr>
@@ -556,7 +625,10 @@
           <w:rFonts w:ascii="CyrillicaOchrid10U" w:hAnsi="CyrillicaOchrid10U"/>
           <w:color w:val="000055"/>
         </w:rPr>
-        <w:t>сво x емоу {свомоу W} (</w:t>
+        <w:t>сво x емоу {свомоу W}</w:t>
+      </w:r>
+      <w:r>
+        <w:t xml:space="preserve"> (</w:t>
       </w:r>
       <w:r>
         <w:rPr>
@@ -577,7 +649,10 @@
         <w:rPr>
           <w:rFonts w:ascii="CyrillicaOchrid10U" w:hAnsi="CyrillicaOchrid10U"/>
         </w:rPr>
-        <w:t xml:space="preserve">сво мѹ → сво &amp; x &amp;  pron.: </w:t>
+        <w:t>сво мѹ → сво &amp; x &amp;  pron.</w:t>
+      </w:r>
+      <w:r>
+        <w:t xml:space="preserve">: </w:t>
       </w:r>
       <w:r>
         <w:rPr>
@@ -594,7 +669,10 @@
           <w:rFonts w:ascii="CyrillicaOchrid10U" w:hAnsi="CyrillicaOchrid10U"/>
           <w:color w:val="000055"/>
         </w:rPr>
-        <w:t>сво x емоу {свомоу W} (</w:t>
+        <w:t>сво x емоу {свомоу W}</w:t>
+      </w:r>
+      <w:r>
+        <w:t xml:space="preserve"> (</w:t>
       </w:r>
       <w:r>
         <w:rPr>
@@ -624,7 +702,10 @@
         <w:rPr>
           <w:rFonts w:ascii="CyrillicaOchrid10U" w:hAnsi="CyrillicaOchrid10U"/>
         </w:rPr>
-        <w:t xml:space="preserve">стньнъ  прснъ → стньнъ &amp;  &amp; прснъ: </w:t>
+        <w:t>стньнъ  прснъ → стньнъ &amp;  &amp; прснъ</w:t>
+      </w:r>
+      <w:r>
+        <w:t xml:space="preserve">: </w:t>
       </w:r>
       <w:r>
         <w:rPr>
@@ -641,7 +722,10 @@
           <w:rFonts w:ascii="CyrillicaOchrid10U" w:hAnsi="CyrillicaOchrid10U"/>
           <w:color w:val="000055"/>
         </w:rPr>
-        <w:t>стъ  прснъ {стнны H  H прⷭ҇ны H} (</w:t>
+        <w:t>стъ  прснъ {стнны H  H прⷭ҇ны H}</w:t>
+      </w:r>
+      <w:r>
+        <w:t xml:space="preserve"> (</w:t>
       </w:r>
       <w:r>
         <w:rPr>
@@ -662,7 +746,10 @@
         <w:rPr>
           <w:rFonts w:ascii="CyrillicaOchrid10U" w:hAnsi="CyrillicaOchrid10U"/>
         </w:rPr>
-        <w:t xml:space="preserve">стъ  прснъ → стъ &amp;  conj. &amp; прснъ: </w:t>
+        <w:t>стъ  прснъ → стъ &amp;  conj. &amp; прснъ</w:t>
+      </w:r>
+      <w:r>
+        <w:t xml:space="preserve">: </w:t>
       </w:r>
       <w:r>
         <w:rPr>
@@ -679,7 +766,10 @@
           <w:rFonts w:ascii="CyrillicaOchrid10U" w:hAnsi="CyrillicaOchrid10U"/>
           <w:color w:val="000055"/>
         </w:rPr>
-        <w:t>стъ  прснъ {стнны H  H прⷭ҇ны H} (</w:t>
+        <w:t>стъ  прснъ {стнны H  H прⷭ҇ны H}</w:t>
+      </w:r>
+      <w:r>
+        <w:t xml:space="preserve"> (</w:t>
       </w:r>
       <w:r>
         <w:rPr>
@@ -721,7 +811,10 @@
         <w:rPr>
           <w:rFonts w:ascii="CyrillicaOchrid10U" w:hAnsi="CyrillicaOchrid10U"/>
         </w:rPr>
-        <w:t xml:space="preserve">овъ же → овъ &amp; же: </w:t>
+        <w:t>овъ же → овъ &amp; же</w:t>
+      </w:r>
+      <w:r>
+        <w:t xml:space="preserve">: </w:t>
       </w:r>
       <w:r>
         <w:rPr>
@@ -738,7 +831,10 @@
           <w:rFonts w:ascii="CyrillicaOchrid10U" w:hAnsi="CyrillicaOchrid10U"/>
           <w:color w:val="000055"/>
         </w:rPr>
-        <w:t>ов же (</w:t>
+        <w:t>ов же</w:t>
+      </w:r>
+      <w:r>
+        <w:t xml:space="preserve"> (</w:t>
       </w:r>
       <w:r>
         <w:rPr>
@@ -768,7 +864,10 @@
         <w:rPr>
           <w:rFonts w:ascii="CyrillicaOchrid10U" w:hAnsi="CyrillicaOchrid10U"/>
         </w:rPr>
-        <w:t xml:space="preserve">длъжьнъ бꙑт → длъжьнъ &amp; бꙑт: </w:t>
+        <w:t>длъжьнъ бꙑт → длъжьнъ &amp; бꙑт</w:t>
+      </w:r>
+      <w:r>
+        <w:t xml:space="preserve">: </w:t>
       </w:r>
       <w:r>
         <w:rPr>
@@ -785,7 +884,10 @@
           <w:rFonts w:ascii="CyrillicaOchrid10U" w:hAnsi="CyrillicaOchrid10U"/>
           <w:color w:val="000055"/>
         </w:rPr>
-        <w:t>дльжн смы (</w:t>
+        <w:t>дльжн смы</w:t>
+      </w:r>
+      <w:r>
+        <w:t xml:space="preserve"> (</w:t>
       </w:r>
       <w:r>
         <w:rPr>
@@ -839,7 +941,10 @@
         <w:rPr>
           <w:rFonts w:ascii="CyrillicaOchrid10U" w:hAnsi="CyrillicaOchrid10U"/>
         </w:rPr>
-        <w:t xml:space="preserve">ꙁан: </w:t>
+        <w:t>ꙁан</w:t>
+      </w:r>
+      <w:r>
+        <w:t xml:space="preserve">: </w:t>
       </w:r>
       <w:r>
         <w:rPr>
@@ -856,7 +961,10 @@
           <w:rFonts w:ascii="CyrillicaOchrid10U" w:hAnsi="CyrillicaOchrid10U"/>
           <w:color w:val="000055"/>
         </w:rPr>
-        <w:t>ꙁан (</w:t>
+        <w:t>ꙁан</w:t>
+      </w:r>
+      <w:r>
+        <w:t xml:space="preserve"> (</w:t>
       </w:r>
       <w:r>
         <w:rPr>
@@ -898,7 +1006,10 @@
         <w:rPr>
           <w:rFonts w:ascii="CyrillicaOchrid10U" w:hAnsi="CyrillicaOchrid10U"/>
         </w:rPr>
-        <w:t xml:space="preserve">въꙁмощ &amp; бꙑт ⌂: </w:t>
+        <w:t>въꙁмощ &amp; бꙑт ⌂</w:t>
+      </w:r>
+      <w:r>
+        <w:t xml:space="preserve">: </w:t>
       </w:r>
       <w:r>
         <w:rPr>
@@ -915,7 +1026,10 @@
           <w:rFonts w:ascii="CyrillicaOchrid10U" w:hAnsi="CyrillicaOchrid10U"/>
           <w:color w:val="000055"/>
         </w:rPr>
-        <w:t>вьꙁмогл бхомь (</w:t>
+        <w:t>вьꙁмогл бхомь</w:t>
+      </w:r>
+      <w:r>
+        <w:t xml:space="preserve"> (</w:t>
       </w:r>
       <w:r>
         <w:rPr>
@@ -945,7 +1059,10 @@
         <w:rPr>
           <w:rFonts w:ascii="CyrillicaOchrid10U" w:hAnsi="CyrillicaOchrid10U"/>
         </w:rPr>
-        <w:t xml:space="preserve">бꙑт: </w:t>
+        <w:t>бꙑт</w:t>
+      </w:r>
+      <w:r>
+        <w:t xml:space="preserve">: </w:t>
       </w:r>
       <w:r>
         <w:rPr>
@@ -962,7 +1079,10 @@
           <w:rFonts w:ascii="CyrillicaOchrid10U" w:hAnsi="CyrillicaOchrid10U"/>
           <w:color w:val="000055"/>
         </w:rPr>
-        <w:t>сть (</w:t>
+        <w:t>сть</w:t>
+      </w:r>
+      <w:r>
+        <w:t xml:space="preserve"> (</w:t>
       </w:r>
       <w:r>
         <w:rPr>
@@ -1004,7 +1124,10 @@
         <w:rPr>
           <w:rFonts w:ascii="CyrillicaOchrid10U" w:hAnsi="CyrillicaOchrid10U"/>
         </w:rPr>
-        <w:t xml:space="preserve">ньсоже → ньтоже: </w:t>
+        <w:t>ньсоже → ньтоже</w:t>
+      </w:r>
+      <w:r>
+        <w:t xml:space="preserve">: </w:t>
       </w:r>
       <w:r>
         <w:rPr>
@@ -1021,7 +1144,10 @@
           <w:rFonts w:ascii="CyrillicaOchrid10U" w:hAnsi="CyrillicaOchrid10U"/>
           <w:color w:val="000055"/>
         </w:rPr>
-        <w:t>ньсоже (</w:t>
+        <w:t>ньсоже</w:t>
+      </w:r>
+      <w:r>
+        <w:t xml:space="preserve"> (</w:t>
       </w:r>
       <w:r>
         <w:rPr>
@@ -1051,7 +1177,10 @@
           <w:rFonts w:ascii="CyrillicaOchrid10U" w:hAnsi="CyrillicaOchrid10U"/>
           <w:color w:val="000055"/>
         </w:rPr>
-        <w:t>ньсоже• (</w:t>
+        <w:t>ньсоже•</w:t>
+      </w:r>
+      <w:r>
+        <w:t xml:space="preserve"> (</w:t>
       </w:r>
       <w:r>
         <w:rPr>
@@ -1081,7 +1210,10 @@
         <w:rPr>
           <w:rFonts w:ascii="CyrillicaOchrid10U" w:hAnsi="CyrillicaOchrid10U"/>
         </w:rPr>
-        <w:t xml:space="preserve">въ + Acc. → въ &amp; селкъ: </w:t>
+        <w:t>въ + Acc. → въ &amp; селкъ</w:t>
+      </w:r>
+      <w:r>
+        <w:t xml:space="preserve">: </w:t>
       </w:r>
       <w:r>
         <w:rPr>
@@ -1098,7 +1230,10 @@
           <w:rFonts w:ascii="CyrillicaOchrid10U" w:hAnsi="CyrillicaOchrid10U"/>
           <w:color w:val="000055"/>
         </w:rPr>
-        <w:t>въ селко {все WH лко WH} (</w:t>
+        <w:t>въ селко {все WH лко WH}</w:t>
+      </w:r>
+      <w:r>
+        <w:t xml:space="preserve"> (</w:t>
       </w:r>
       <w:r>
         <w:rPr>
@@ -1119,7 +1254,10 @@
         <w:rPr>
           <w:rFonts w:ascii="CyrillicaOchrid10U" w:hAnsi="CyrillicaOchrid10U"/>
         </w:rPr>
-        <w:t xml:space="preserve">вьсь &amp; лкъ: </w:t>
+        <w:t>вьсь &amp; лкъ</w:t>
+      </w:r>
+      <w:r>
+        <w:t xml:space="preserve">: </w:t>
       </w:r>
       <w:r>
         <w:rPr>
@@ -1136,7 +1274,10 @@
           <w:rFonts w:ascii="CyrillicaOchrid10U" w:hAnsi="CyrillicaOchrid10U"/>
           <w:color w:val="000055"/>
         </w:rPr>
-        <w:t>въ селко {все WH лко WH} (</w:t>
+        <w:t>въ селко {все WH лко WH}</w:t>
+      </w:r>
+      <w:r>
+        <w:t xml:space="preserve"> (</w:t>
       </w:r>
       <w:r>
         <w:rPr>
@@ -1169,7 +1310,10 @@
         <w:rPr>
           <w:rFonts w:ascii="CyrillicaOchrid10U" w:hAnsi="CyrillicaOchrid10U"/>
         </w:rPr>
-        <w:t xml:space="preserve">сво: </w:t>
+        <w:t>сво</w:t>
+      </w:r>
+      <w:r>
+        <w:t xml:space="preserve">: </w:t>
       </w:r>
       <w:r>
         <w:rPr>
@@ -1186,7 +1330,10 @@
           <w:rFonts w:ascii="CyrillicaOchrid10U" w:hAnsi="CyrillicaOchrid10U"/>
           <w:color w:val="000055"/>
         </w:rPr>
-        <w:t>сво x емоу {свомоу W} (</w:t>
+        <w:t>сво x емоу {свомоу W}</w:t>
+      </w:r>
+      <w:r>
+        <w:t xml:space="preserve"> (</w:t>
       </w:r>
       <w:r>
         <w:rPr>
@@ -1207,7 +1354,10 @@
         <w:rPr>
           <w:rFonts w:ascii="CyrillicaOchrid10U" w:hAnsi="CyrillicaOchrid10U"/>
         </w:rPr>
-        <w:t xml:space="preserve">сво мѹ → сво &amp; x &amp;  pron.: </w:t>
+        <w:t>сво мѹ → сво &amp; x &amp;  pron.</w:t>
+      </w:r>
+      <w:r>
+        <w:t xml:space="preserve">: </w:t>
       </w:r>
       <w:r>
         <w:rPr>
@@ -1224,7 +1374,10 @@
           <w:rFonts w:ascii="CyrillicaOchrid10U" w:hAnsi="CyrillicaOchrid10U"/>
           <w:color w:val="000055"/>
         </w:rPr>
-        <w:t>сво x емоу {свомоу W} (</w:t>
+        <w:t>сво x емоу {свомоу W}</w:t>
+      </w:r>
+      <w:r>
+        <w:t xml:space="preserve"> (</w:t>
       </w:r>
       <w:r>
         <w:rPr>
@@ -1254,7 +1407,10 @@
         <w:rPr>
           <w:rFonts w:ascii="CyrillicaOchrid10U" w:hAnsi="CyrillicaOchrid10U"/>
         </w:rPr>
-        <w:t xml:space="preserve">om.: </w:t>
+        <w:t>om.</w:t>
+      </w:r>
+      <w:r>
+        <w:t xml:space="preserve">: </w:t>
       </w:r>
       <w:r>
         <w:rPr>
@@ -1271,7 +1427,10 @@
           <w:rFonts w:ascii="CyrillicaOchrid10U" w:hAnsi="CyrillicaOchrid10U"/>
           <w:color w:val="000055"/>
         </w:rPr>
-        <w:t>om. {ѿ WG} (</w:t>
+        <w:t>om. {ѿ WG}</w:t>
+      </w:r>
+      <w:r>
+        <w:t xml:space="preserve"> (</w:t>
       </w:r>
       <w:r>
         <w:rPr>
@@ -1292,7 +1451,10 @@
         <w:rPr>
           <w:rFonts w:ascii="CyrillicaOchrid10U" w:hAnsi="CyrillicaOchrid10U"/>
         </w:rPr>
-        <w:t xml:space="preserve">отъ: </w:t>
+        <w:t>отъ</w:t>
+      </w:r>
+      <w:r>
+        <w:t xml:space="preserve">: </w:t>
       </w:r>
       <w:r>
         <w:rPr>
@@ -1309,7 +1471,10 @@
           <w:rFonts w:ascii="CyrillicaOchrid10U" w:hAnsi="CyrillicaOchrid10U"/>
           <w:color w:val="000055"/>
         </w:rPr>
-        <w:t>om. {ѿ WG} (</w:t>
+        <w:t>om. {ѿ WG}</w:t>
+      </w:r>
+      <w:r>
+        <w:t xml:space="preserve"> (</w:t>
       </w:r>
       <w:r>
         <w:rPr>
@@ -1339,7 +1504,10 @@
         <w:rPr>
           <w:rFonts w:ascii="CyrillicaOchrid10U" w:hAnsi="CyrillicaOchrid10U"/>
         </w:rPr>
-        <w:t xml:space="preserve">мꙑ: </w:t>
+        <w:t>мꙑ</w:t>
+      </w:r>
+      <w:r>
+        <w:t xml:space="preserve">: </w:t>
       </w:r>
       <w:r>
         <w:rPr>
@@ -1356,7 +1524,10 @@
           <w:rFonts w:ascii="CyrillicaOchrid10U" w:hAnsi="CyrillicaOchrid10U"/>
           <w:color w:val="000055"/>
         </w:rPr>
-        <w:t>намъ (</w:t>
+        <w:t>намъ</w:t>
+      </w:r>
+      <w:r>
+        <w:t xml:space="preserve"> (</w:t>
       </w:r>
       <w:r>
         <w:rPr>
@@ -1386,7 +1557,10 @@
           <w:rFonts w:ascii="CyrillicaOchrid10U" w:hAnsi="CyrillicaOchrid10U"/>
           <w:color w:val="000055"/>
         </w:rPr>
-        <w:t>насъ (</w:t>
+        <w:t>насъ</w:t>
+      </w:r>
+      <w:r>
+        <w:t xml:space="preserve"> (</w:t>
       </w:r>
       <w:r>
         <w:rPr>
@@ -1428,7 +1602,10 @@
         <w:rPr>
           <w:rFonts w:ascii="CyrillicaOchrid10U" w:hAnsi="CyrillicaOchrid10U"/>
         </w:rPr>
-        <w:t xml:space="preserve">сво с → сво &amp; себе: </w:t>
+        <w:t>сво с → сво &amp; себе</w:t>
+      </w:r>
+      <w:r>
+        <w:t xml:space="preserve">: </w:t>
       </w:r>
       <w:r>
         <w:rPr>
@@ -1445,7 +1622,10 @@
           <w:rFonts w:ascii="CyrillicaOchrid10U" w:hAnsi="CyrillicaOchrid10U"/>
           <w:color w:val="000055"/>
         </w:rPr>
-        <w:t>своꙗ с (</w:t>
+        <w:t>своꙗ с</w:t>
+      </w:r>
+      <w:r>
+        <w:t xml:space="preserve"> (</w:t>
       </w:r>
       <w:r>
         <w:rPr>
@@ -1475,7 +1655,10 @@
         <w:rPr>
           <w:rFonts w:ascii="CyrillicaOchrid10U" w:hAnsi="CyrillicaOchrid10U"/>
         </w:rPr>
-        <w:t xml:space="preserve">om.: </w:t>
+        <w:t>om.</w:t>
+      </w:r>
+      <w:r>
+        <w:t xml:space="preserve">: </w:t>
       </w:r>
       <w:r>
         <w:rPr>
@@ -1492,7 +1675,10 @@
           <w:rFonts w:ascii="CyrillicaOchrid10U" w:hAnsi="CyrillicaOchrid10U"/>
           <w:color w:val="000055"/>
         </w:rPr>
-        <w:t>om. (</w:t>
+        <w:t>om.</w:t>
+      </w:r>
+      <w:r>
+        <w:t xml:space="preserve"> (</w:t>
       </w:r>
       <w:r>
         <w:rPr>
@@ -1525,7 +1711,10 @@
         <w:rPr>
           <w:rFonts w:ascii="CyrillicaOchrid10U" w:hAnsi="CyrillicaOchrid10U"/>
         </w:rPr>
-        <w:t xml:space="preserve">тѣмь л → тѣмь &amp; л: </w:t>
+        <w:t>тѣмь л → тѣмь &amp; л</w:t>
+      </w:r>
+      <w:r>
+        <w:t xml:space="preserve">: </w:t>
       </w:r>
       <w:r>
         <w:rPr>
@@ -1542,7 +1731,10 @@
           <w:rFonts w:ascii="CyrillicaOchrid10U" w:hAnsi="CyrillicaOchrid10U"/>
           <w:color w:val="000055"/>
         </w:rPr>
-        <w:t>тѣмь л (</w:t>
+        <w:t>тѣмь л</w:t>
+      </w:r>
+      <w:r>
+        <w:t xml:space="preserve"> (</w:t>
       </w:r>
       <w:r>
         <w:rPr>
@@ -1584,7 +1776,10 @@
         <w:rPr>
           <w:rFonts w:ascii="CyrillicaOchrid10U" w:hAnsi="CyrillicaOchrid10U"/>
         </w:rPr>
-        <w:t xml:space="preserve">нкътоже: </w:t>
+        <w:t>нкътоже</w:t>
+      </w:r>
+      <w:r>
+        <w:t xml:space="preserve">: </w:t>
       </w:r>
       <w:r>
         <w:rPr>
@@ -1601,7 +1796,10 @@
           <w:rFonts w:ascii="CyrillicaOchrid10U" w:hAnsi="CyrillicaOchrid10U"/>
           <w:color w:val="000055"/>
         </w:rPr>
-        <w:t>нкътоже (</w:t>
+        <w:t>нкътоже</w:t>
+      </w:r>
+      <w:r>
+        <w:t xml:space="preserve"> (</w:t>
       </w:r>
       <w:r>
         <w:rPr>
@@ -1631,7 +1829,10 @@
         <w:rPr>
           <w:rFonts w:ascii="CyrillicaOchrid10U" w:hAnsi="CyrillicaOchrid10U"/>
         </w:rPr>
-        <w:t xml:space="preserve">нкътоже: </w:t>
+        <w:t>нкътоже</w:t>
+      </w:r>
+      <w:r>
+        <w:t xml:space="preserve">: </w:t>
       </w:r>
       <w:r>
         <w:rPr>
@@ -1648,7 +1849,10 @@
           <w:rFonts w:ascii="CyrillicaOchrid10U" w:hAnsi="CyrillicaOchrid10U"/>
           <w:color w:val="000055"/>
         </w:rPr>
-        <w:t>нкътоже (</w:t>
+        <w:t>нкътоже</w:t>
+      </w:r>
+      <w:r>
+        <w:t xml:space="preserve"> (</w:t>
       </w:r>
       <w:r>
         <w:rPr>
@@ -1678,7 +1882,10 @@
         <w:rPr>
           <w:rFonts w:ascii="CyrillicaOchrid10U" w:hAnsi="CyrillicaOchrid10U"/>
         </w:rPr>
-        <w:t xml:space="preserve">ноѧдъ: </w:t>
+        <w:t>ноѧдъ</w:t>
+      </w:r>
+      <w:r>
+        <w:t xml:space="preserve">: </w:t>
       </w:r>
       <w:r>
         <w:rPr>
@@ -1695,7 +1902,10 @@
           <w:rFonts w:ascii="CyrillicaOchrid10U" w:hAnsi="CyrillicaOchrid10U"/>
           <w:color w:val="000055"/>
         </w:rPr>
-        <w:t>ноадѣмь {дноедѣмь WH} (</w:t>
+        <w:t>ноадѣмь {дноедѣмь WH}</w:t>
+      </w:r>
+      <w:r>
+        <w:t xml:space="preserve"> (</w:t>
       </w:r>
       <w:r>
         <w:rPr>
@@ -1725,7 +1935,10 @@
           <w:rFonts w:ascii="CyrillicaOchrid10U" w:hAnsi="CyrillicaOchrid10U"/>
           <w:color w:val="000055"/>
         </w:rPr>
-        <w:t>дноедоу {ноедаго G  днородоу H} (</w:t>
+        <w:t>дноедоу {ноедаго G  днородоу H}</w:t>
+      </w:r>
+      <w:r>
+        <w:t xml:space="preserve"> (</w:t>
       </w:r>
       <w:r>
         <w:rPr>
@@ -1746,7 +1959,10 @@
         <w:rPr>
           <w:rFonts w:ascii="CyrillicaOchrid10U" w:hAnsi="CyrillicaOchrid10U"/>
         </w:rPr>
-        <w:t xml:space="preserve">днородъ: </w:t>
+        <w:t>днородъ</w:t>
+      </w:r>
+      <w:r>
+        <w:t xml:space="preserve">: </w:t>
       </w:r>
       <w:r>
         <w:rPr>
@@ -1763,7 +1979,10 @@
           <w:rFonts w:ascii="CyrillicaOchrid10U" w:hAnsi="CyrillicaOchrid10U"/>
           <w:color w:val="000055"/>
         </w:rPr>
-        <w:t>дноедоу {ноедаго G  днородоу H} (</w:t>
+        <w:t>дноедоу {ноедаго G  днородоу H}</w:t>
+      </w:r>
+      <w:r>
+        <w:t xml:space="preserve"> (</w:t>
       </w:r>
       <w:r>
         <w:rPr>
@@ -1784,7 +2003,10 @@
         <w:rPr>
           <w:rFonts w:ascii="CyrillicaOchrid10U" w:hAnsi="CyrillicaOchrid10U"/>
         </w:rPr>
-        <w:t xml:space="preserve">дноѧдъ: </w:t>
+        <w:t>дноѧдъ</w:t>
+      </w:r>
+      <w:r>
+        <w:t xml:space="preserve">: </w:t>
       </w:r>
       <w:r>
         <w:rPr>
@@ -1801,7 +2023,10 @@
           <w:rFonts w:ascii="CyrillicaOchrid10U" w:hAnsi="CyrillicaOchrid10U"/>
           <w:color w:val="000055"/>
         </w:rPr>
-        <w:t>ноадѣмь {дноедѣмь WH} (</w:t>
+        <w:t>ноадѣмь {дноедѣмь WH}</w:t>
+      </w:r>
+      <w:r>
+        <w:t xml:space="preserve"> (</w:t>
       </w:r>
       <w:r>
         <w:rPr>
@@ -1831,7 +2056,20 @@
           <w:rFonts w:ascii="CyrillicaOchrid10U" w:hAnsi="CyrillicaOchrid10U"/>
           <w:color w:val="000055"/>
         </w:rPr>
-        <w:t>дноедоу {ноедаго G  днородоу H} (</w:t>
+        <w:t>дноедоу {ноедаго G  днородоу H}</w:t>
+      </w:r>
+      <w:r>
+        <w:t xml:space="preserve"> (</w:t>
+      </w:r>
+      <w:r>
+        <w:rPr>
+          <w:b/>
+          <w:i/>
+        </w:rPr>
+        <w:t>1/W168a25</w:t>
+      </w:r>
+      <w:r>
+        <w:t xml:space="preserve">, </w:t>
       </w:r>
       <w:r>
         <w:rPr>
@@ -1861,7 +2099,10 @@
         <w:rPr>
           <w:rFonts w:ascii="CyrillicaOchrid10U" w:hAnsi="CyrillicaOchrid10U"/>
         </w:rPr>
-        <w:t xml:space="preserve">x: </w:t>
+        <w:t>x</w:t>
+      </w:r>
+      <w:r>
+        <w:t xml:space="preserve">: </w:t>
       </w:r>
       <w:r>
         <w:rPr>
@@ -1878,7 +2119,10 @@
           <w:rFonts w:ascii="CyrillicaOchrid10U" w:hAnsi="CyrillicaOchrid10U"/>
           <w:color w:val="000055"/>
         </w:rPr>
-        <w:t>x (</w:t>
+        <w:t>x</w:t>
+      </w:r>
+      <w:r>
+        <w:t xml:space="preserve"> (</w:t>
       </w:r>
       <w:r>
         <w:rPr>
@@ -1899,7 +2143,10 @@
         <w:rPr>
           <w:rFonts w:ascii="CyrillicaOchrid10U" w:hAnsi="CyrillicaOchrid10U"/>
         </w:rPr>
-        <w:t xml:space="preserve">же: </w:t>
+        <w:t>же</w:t>
+      </w:r>
+      <w:r>
+        <w:t xml:space="preserve">: </w:t>
       </w:r>
       <w:r>
         <w:rPr>
@@ -1916,7 +2163,10 @@
           <w:rFonts w:ascii="CyrillicaOchrid10U" w:hAnsi="CyrillicaOchrid10U"/>
           <w:color w:val="000055"/>
         </w:rPr>
-        <w:t>же (</w:t>
+        <w:t>же</w:t>
+      </w:r>
+      <w:r>
+        <w:t xml:space="preserve"> (</w:t>
       </w:r>
       <w:r>
         <w:rPr>
@@ -1949,7 +2199,10 @@
         <w:rPr>
           <w:rFonts w:ascii="CyrillicaOchrid10U" w:hAnsi="CyrillicaOchrid10U"/>
         </w:rPr>
-        <w:t xml:space="preserve">ꙁан: </w:t>
+        <w:t>ꙁан</w:t>
+      </w:r>
+      <w:r>
+        <w:t xml:space="preserve">: </w:t>
       </w:r>
       <w:r>
         <w:rPr>
@@ -1966,7 +2219,10 @@
           <w:rFonts w:ascii="CyrillicaOchrid10U" w:hAnsi="CyrillicaOchrid10U"/>
           <w:color w:val="000055"/>
         </w:rPr>
-        <w:t>ꙁан (</w:t>
+        <w:t>ꙁан</w:t>
+      </w:r>
+      <w:r>
+        <w:t xml:space="preserve"> (</w:t>
       </w:r>
       <w:r>
         <w:rPr>
@@ -1999,7 +2255,10 @@
         <w:rPr>
           <w:rFonts w:ascii="CyrillicaOchrid10U" w:hAnsi="CyrillicaOchrid10U"/>
         </w:rPr>
-        <w:t xml:space="preserve">x &amp; прѣвѣьнъ: </w:t>
+        <w:t>x &amp; прѣвѣьнъ</w:t>
+      </w:r>
+      <w:r>
+        <w:t xml:space="preserve">: </w:t>
       </w:r>
       <w:r>
         <w:rPr>
@@ -2016,7 +2275,10 @@
           <w:rFonts w:ascii="CyrillicaOchrid10U" w:hAnsi="CyrillicaOchrid10U"/>
           <w:color w:val="000055"/>
         </w:rPr>
-        <w:t>x превѣьнааго (</w:t>
+        <w:t>x превѣьнааго</w:t>
+      </w:r>
+      <w:r>
+        <w:t xml:space="preserve"> (</w:t>
       </w:r>
       <w:r>
         <w:rPr>
@@ -2049,7 +2311,10 @@
         <w:rPr>
           <w:rFonts w:ascii="CyrillicaOchrid10U" w:hAnsi="CyrillicaOchrid10U"/>
         </w:rPr>
-        <w:t xml:space="preserve">овъ же → овъ &amp; же: </w:t>
+        <w:t>овъ же → овъ &amp; же</w:t>
+      </w:r>
+      <w:r>
+        <w:t xml:space="preserve">: </w:t>
       </w:r>
       <w:r>
         <w:rPr>
@@ -2066,7 +2331,10 @@
           <w:rFonts w:ascii="CyrillicaOchrid10U" w:hAnsi="CyrillicaOchrid10U"/>
           <w:color w:val="000055"/>
         </w:rPr>
-        <w:t>ов же (</w:t>
+        <w:t>ов же</w:t>
+      </w:r>
+      <w:r>
+        <w:t xml:space="preserve"> (</w:t>
       </w:r>
       <w:r>
         <w:rPr>
@@ -2099,7 +2367,10 @@
         <w:rPr>
           <w:rFonts w:ascii="CyrillicaOchrid10U" w:hAnsi="CyrillicaOchrid10U"/>
         </w:rPr>
-        <w:t xml:space="preserve">сво: </w:t>
+        <w:t>сво</w:t>
+      </w:r>
+      <w:r>
+        <w:t xml:space="preserve">: </w:t>
       </w:r>
       <w:r>
         <w:rPr>
@@ -2116,7 +2387,10 @@
           <w:rFonts w:ascii="CyrillicaOchrid10U" w:hAnsi="CyrillicaOchrid10U"/>
           <w:color w:val="000055"/>
         </w:rPr>
-        <w:t>сво x емоу {свомоу W} (</w:t>
+        <w:t>сво x емоу {свомоу W}</w:t>
+      </w:r>
+      <w:r>
+        <w:t xml:space="preserve"> (</w:t>
       </w:r>
       <w:r>
         <w:rPr>
@@ -2137,7 +2411,10 @@
         <w:rPr>
           <w:rFonts w:ascii="CyrillicaOchrid10U" w:hAnsi="CyrillicaOchrid10U"/>
         </w:rPr>
-        <w:t xml:space="preserve">сво мѹ → сво &amp; x &amp;  pron.: </w:t>
+        <w:t>сво мѹ → сво &amp; x &amp;  pron.</w:t>
+      </w:r>
+      <w:r>
+        <w:t xml:space="preserve">: </w:t>
       </w:r>
       <w:r>
         <w:rPr>
@@ -2154,7 +2431,10 @@
           <w:rFonts w:ascii="CyrillicaOchrid10U" w:hAnsi="CyrillicaOchrid10U"/>
           <w:color w:val="000055"/>
         </w:rPr>
-        <w:t>сво x емоу {свомоу W} (</w:t>
+        <w:t>сво x емоу {свомоу W}</w:t>
+      </w:r>
+      <w:r>
+        <w:t xml:space="preserve"> (</w:t>
       </w:r>
       <w:r>
         <w:rPr>
@@ -2187,7 +2467,10 @@
         <w:rPr>
           <w:rFonts w:ascii="CyrillicaOchrid10U" w:hAnsi="CyrillicaOchrid10U"/>
         </w:rPr>
-        <w:t xml:space="preserve">сво с → сво &amp; себе: </w:t>
+        <w:t>сво с → сво &amp; себе</w:t>
+      </w:r>
+      <w:r>
+        <w:t xml:space="preserve">: </w:t>
       </w:r>
       <w:r>
         <w:rPr>
@@ -2204,7 +2487,10 @@
           <w:rFonts w:ascii="CyrillicaOchrid10U" w:hAnsi="CyrillicaOchrid10U"/>
           <w:color w:val="000055"/>
         </w:rPr>
-        <w:t>своꙗ с (</w:t>
+        <w:t>своꙗ с</w:t>
+      </w:r>
+      <w:r>
+        <w:t xml:space="preserve"> (</w:t>
       </w:r>
       <w:r>
         <w:rPr>
@@ -2234,7 +2520,10 @@
         <w:rPr>
           <w:rFonts w:ascii="CyrillicaOchrid10U" w:hAnsi="CyrillicaOchrid10U"/>
         </w:rPr>
-        <w:t xml:space="preserve">не: </w:t>
+        <w:t>не</w:t>
+      </w:r>
+      <w:r>
+        <w:t xml:space="preserve">: </w:t>
       </w:r>
       <w:r>
         <w:rPr>
@@ -2251,7 +2540,10 @@
           <w:rFonts w:ascii="CyrillicaOchrid10U" w:hAnsi="CyrillicaOchrid10U"/>
           <w:color w:val="000055"/>
         </w:rPr>
-        <w:t>се {не H} (</w:t>
+        <w:t>се {не H}</w:t>
+      </w:r>
+      <w:r>
+        <w:t xml:space="preserve"> (</w:t>
       </w:r>
       <w:r>
         <w:rPr>
@@ -2272,7 +2564,10 @@
         <w:rPr>
           <w:rFonts w:ascii="CyrillicaOchrid10U" w:hAnsi="CyrillicaOchrid10U"/>
         </w:rPr>
-        <w:t xml:space="preserve">сь err.: </w:t>
+        <w:t>сь err.</w:t>
+      </w:r>
+      <w:r>
+        <w:t xml:space="preserve">: </w:t>
       </w:r>
       <w:r>
         <w:rPr>
@@ -2289,7 +2584,10 @@
           <w:rFonts w:ascii="CyrillicaOchrid10U" w:hAnsi="CyrillicaOchrid10U"/>
           <w:color w:val="000055"/>
         </w:rPr>
-        <w:t>се {не H} (</w:t>
+        <w:t>се {не H}</w:t>
+      </w:r>
+      <w:r>
+        <w:t xml:space="preserve"> (</w:t>
       </w:r>
       <w:r>
         <w:rPr>
@@ -2331,7 +2629,10 @@
         <w:rPr>
           <w:rFonts w:ascii="CyrillicaOchrid10U" w:hAnsi="CyrillicaOchrid10U"/>
         </w:rPr>
-        <w:t xml:space="preserve">ньсоже → ньтоже: </w:t>
+        <w:t>ньсоже → ньтоже</w:t>
+      </w:r>
+      <w:r>
+        <w:t xml:space="preserve">: </w:t>
       </w:r>
       <w:r>
         <w:rPr>
@@ -2348,7 +2649,10 @@
           <w:rFonts w:ascii="CyrillicaOchrid10U" w:hAnsi="CyrillicaOchrid10U"/>
           <w:color w:val="000055"/>
         </w:rPr>
-        <w:t>ньсоже (</w:t>
+        <w:t>ньсоже</w:t>
+      </w:r>
+      <w:r>
+        <w:t xml:space="preserve"> (</w:t>
       </w:r>
       <w:r>
         <w:rPr>
@@ -2378,7 +2682,10 @@
           <w:rFonts w:ascii="CyrillicaOchrid10U" w:hAnsi="CyrillicaOchrid10U"/>
           <w:color w:val="000055"/>
         </w:rPr>
-        <w:t>ньсоже• (</w:t>
+        <w:t>ньсоже•</w:t>
+      </w:r>
+      <w:r>
+        <w:t xml:space="preserve"> (</w:t>
       </w:r>
       <w:r>
         <w:rPr>
@@ -2408,7 +2715,10 @@
         <w:rPr>
           <w:rFonts w:ascii="CyrillicaOchrid10U" w:hAnsi="CyrillicaOchrid10U"/>
         </w:rPr>
-        <w:t xml:space="preserve">въ + Acc. → въ &amp; селкъ: </w:t>
+        <w:t>въ + Acc. → въ &amp; селкъ</w:t>
+      </w:r>
+      <w:r>
+        <w:t xml:space="preserve">: </w:t>
       </w:r>
       <w:r>
         <w:rPr>
@@ -2425,7 +2735,10 @@
           <w:rFonts w:ascii="CyrillicaOchrid10U" w:hAnsi="CyrillicaOchrid10U"/>
           <w:color w:val="000055"/>
         </w:rPr>
-        <w:t>въ селко {все WH лко WH} (</w:t>
+        <w:t>въ селко {все WH лко WH}</w:t>
+      </w:r>
+      <w:r>
+        <w:t xml:space="preserve"> (</w:t>
       </w:r>
       <w:r>
         <w:rPr>
@@ -2446,7 +2759,10 @@
         <w:rPr>
           <w:rFonts w:ascii="CyrillicaOchrid10U" w:hAnsi="CyrillicaOchrid10U"/>
         </w:rPr>
-        <w:t xml:space="preserve">вьсь &amp; лкъ: </w:t>
+        <w:t>вьсь &amp; лкъ</w:t>
+      </w:r>
+      <w:r>
+        <w:t xml:space="preserve">: </w:t>
       </w:r>
       <w:r>
         <w:rPr>
@@ -2463,7 +2779,10 @@
           <w:rFonts w:ascii="CyrillicaOchrid10U" w:hAnsi="CyrillicaOchrid10U"/>
           <w:color w:val="000055"/>
         </w:rPr>
-        <w:t>въ селко {все WH лко WH} (</w:t>
+        <w:t>въ селко {все WH лко WH}</w:t>
+      </w:r>
+      <w:r>
+        <w:t xml:space="preserve"> (</w:t>
       </w:r>
       <w:r>
         <w:rPr>
@@ -2505,7 +2824,10 @@
         <w:rPr>
           <w:rFonts w:ascii="CyrillicaOchrid10U" w:hAnsi="CyrillicaOchrid10U"/>
         </w:rPr>
-        <w:t xml:space="preserve">въ + Acc. → въ: </w:t>
+        <w:t>въ + Acc. → въ</w:t>
+      </w:r>
+      <w:r>
+        <w:t xml:space="preserve">: </w:t>
       </w:r>
       <w:r>
         <w:rPr>
@@ -2522,7 +2844,10 @@
           <w:rFonts w:ascii="CyrillicaOchrid10U" w:hAnsi="CyrillicaOchrid10U"/>
           <w:color w:val="000055"/>
         </w:rPr>
-        <w:t>оу {вь WGH} (</w:t>
+        <w:t>оу {вь WGH}</w:t>
+      </w:r>
+      <w:r>
+        <w:t xml:space="preserve"> (</w:t>
       </w:r>
       <w:r>
         <w:rPr>
@@ -2543,7 +2868,10 @@
         <w:rPr>
           <w:rFonts w:ascii="CyrillicaOchrid10U" w:hAnsi="CyrillicaOchrid10U"/>
         </w:rPr>
-        <w:t xml:space="preserve">ѹ + Gen. → ѹ praep.: </w:t>
+        <w:t>ѹ + Gen. → ѹ praep.</w:t>
+      </w:r>
+      <w:r>
+        <w:t xml:space="preserve">: </w:t>
       </w:r>
       <w:r>
         <w:rPr>
@@ -2560,7 +2888,10 @@
           <w:rFonts w:ascii="CyrillicaOchrid10U" w:hAnsi="CyrillicaOchrid10U"/>
           <w:color w:val="000055"/>
         </w:rPr>
-        <w:t>оу {вь WGH} (</w:t>
+        <w:t>оу {вь WGH}</w:t>
+      </w:r>
+      <w:r>
+        <w:t xml:space="preserve"> (</w:t>
       </w:r>
       <w:r>
         <w:rPr>
@@ -2590,7 +2921,10 @@
         <w:rPr>
           <w:rFonts w:ascii="CyrillicaOchrid10U" w:hAnsi="CyrillicaOchrid10U"/>
         </w:rPr>
-        <w:t xml:space="preserve">вѣроват: </w:t>
+        <w:t>вѣроват</w:t>
+      </w:r>
+      <w:r>
+        <w:t xml:space="preserve">: </w:t>
       </w:r>
       <w:r>
         <w:rPr>
@@ -2607,7 +2941,10 @@
           <w:rFonts w:ascii="CyrillicaOchrid10U" w:hAnsi="CyrillicaOchrid10U"/>
           <w:color w:val="000055"/>
         </w:rPr>
-        <w:t>вѣроують {вѣроу GH моуть GH} (</w:t>
+        <w:t>вѣроують {вѣроу GH моуть GH}</w:t>
+      </w:r>
+      <w:r>
+        <w:t xml:space="preserve"> (</w:t>
       </w:r>
       <w:r>
         <w:rPr>
@@ -2628,7 +2965,10 @@
         <w:rPr>
           <w:rFonts w:ascii="CyrillicaOchrid10U" w:hAnsi="CyrillicaOchrid10U"/>
         </w:rPr>
-        <w:t xml:space="preserve">вѣрѫ ѩт → вѣра &amp; ѩт: </w:t>
+        <w:t>вѣрѫ ѩт → вѣра &amp; ѩт</w:t>
+      </w:r>
+      <w:r>
+        <w:t xml:space="preserve">: </w:t>
       </w:r>
       <w:r>
         <w:rPr>
@@ -2645,7 +2985,10 @@
           <w:rFonts w:ascii="CyrillicaOchrid10U" w:hAnsi="CyrillicaOchrid10U"/>
           <w:color w:val="000055"/>
         </w:rPr>
-        <w:t>вѣроують {вѣроу GH моуть GH} (</w:t>
+        <w:t>вѣроують {вѣроу GH моуть GH}</w:t>
+      </w:r>
+      <w:r>
+        <w:t xml:space="preserve"> (</w:t>
       </w:r>
       <w:r>
         <w:rPr>
@@ -2699,7 +3042,10 @@
         <w:rPr>
           <w:rFonts w:ascii="CyrillicaOchrid10U" w:hAnsi="CyrillicaOchrid10U"/>
         </w:rPr>
-        <w:t xml:space="preserve">x &amp; прѣвѣьнъ: </w:t>
+        <w:t>x &amp; прѣвѣьнъ</w:t>
+      </w:r>
+      <w:r>
+        <w:t xml:space="preserve">: </w:t>
       </w:r>
       <w:r>
         <w:rPr>
@@ -2716,7 +3062,10 @@
           <w:rFonts w:ascii="CyrillicaOchrid10U" w:hAnsi="CyrillicaOchrid10U"/>
           <w:color w:val="000055"/>
         </w:rPr>
-        <w:t>x превѣьнааго (</w:t>
+        <w:t>x превѣьнааго</w:t>
+      </w:r>
+      <w:r>
+        <w:t xml:space="preserve"> (</w:t>
       </w:r>
       <w:r>
         <w:rPr>
@@ -2758,7 +3107,10 @@
         <w:rPr>
           <w:rFonts w:ascii="CyrillicaOchrid10U" w:hAnsi="CyrillicaOchrid10U"/>
         </w:rPr>
-        <w:t xml:space="preserve">пропомꙑшлꙗт &amp; бꙑт ⌂: </w:t>
+        <w:t>пропомꙑшлꙗт &amp; бꙑт ⌂</w:t>
+      </w:r>
+      <w:r>
+        <w:t xml:space="preserve">: </w:t>
       </w:r>
       <w:r>
         <w:rPr>
@@ -2775,7 +3127,10 @@
           <w:rFonts w:ascii="CyrillicaOchrid10U" w:hAnsi="CyrillicaOchrid10U"/>
           <w:color w:val="000055"/>
         </w:rPr>
-        <w:t>пропомꙑшлꙗмо сть (</w:t>
+        <w:t>пропомꙑшлꙗмо сть</w:t>
+      </w:r>
+      <w:r>
+        <w:t xml:space="preserve"> (</w:t>
       </w:r>
       <w:r>
         <w:rPr>
@@ -2817,7 +3172,10 @@
         <w:rPr>
           <w:rFonts w:ascii="CyrillicaOchrid10U" w:hAnsi="CyrillicaOchrid10U"/>
         </w:rPr>
-        <w:t xml:space="preserve">нкътоже: </w:t>
+        <w:t>нкътоже</w:t>
+      </w:r>
+      <w:r>
+        <w:t xml:space="preserve">: </w:t>
       </w:r>
       <w:r>
         <w:rPr>
@@ -2834,7 +3192,10 @@
           <w:rFonts w:ascii="CyrillicaOchrid10U" w:hAnsi="CyrillicaOchrid10U"/>
           <w:color w:val="000055"/>
         </w:rPr>
-        <w:t>нкътоже (</w:t>
+        <w:t>нкътоже</w:t>
+      </w:r>
+      <w:r>
+        <w:t xml:space="preserve"> (</w:t>
       </w:r>
       <w:r>
         <w:rPr>
@@ -2864,7 +3225,10 @@
         <w:rPr>
           <w:rFonts w:ascii="CyrillicaOchrid10U" w:hAnsi="CyrillicaOchrid10U"/>
         </w:rPr>
-        <w:t xml:space="preserve">нꙁѹлежѧ → нꙁѹлежат: </w:t>
+        <w:t>нꙁѹлежѧ → нꙁѹлежат</w:t>
+      </w:r>
+      <w:r>
+        <w:t xml:space="preserve">: </w:t>
       </w:r>
       <w:r>
         <w:rPr>
@@ -2881,7 +3245,10 @@
           <w:rFonts w:ascii="CyrillicaOchrid10U" w:hAnsi="CyrillicaOchrid10U"/>
           <w:color w:val="000055"/>
         </w:rPr>
-        <w:t>нꙁꙋлетѧщемъ• {нꙁоулежещемь WH  Ø G} (</w:t>
+        <w:t>нꙁꙋлетѧщемъ• {нꙁоулежещемь WH  Ø G}</w:t>
+      </w:r>
+      <w:r>
+        <w:t xml:space="preserve"> (</w:t>
       </w:r>
       <w:r>
         <w:rPr>
@@ -2902,7 +3269,10 @@
         <w:rPr>
           <w:rFonts w:ascii="CyrillicaOchrid10U" w:hAnsi="CyrillicaOchrid10U"/>
         </w:rPr>
-        <w:t xml:space="preserve">нꙁѹлетꙑ → нꙁѹлетат: </w:t>
+        <w:t>нꙁѹлетꙑ → нꙁѹлетат</w:t>
+      </w:r>
+      <w:r>
+        <w:t xml:space="preserve">: </w:t>
       </w:r>
       <w:r>
         <w:rPr>
@@ -2919,7 +3289,10 @@
           <w:rFonts w:ascii="CyrillicaOchrid10U" w:hAnsi="CyrillicaOchrid10U"/>
           <w:color w:val="000055"/>
         </w:rPr>
-        <w:t>нꙁꙋлетѧщемъ• {нꙁоулежещемь WH  Ø G} (</w:t>
+        <w:t>нꙁꙋлетѧщемъ• {нꙁоулежещемь WH  Ø G}</w:t>
+      </w:r>
+      <w:r>
+        <w:t xml:space="preserve"> (</w:t>
       </w:r>
       <w:r>
         <w:rPr>

</xml_diff>